<commit_message>
Trying to fix the images to appear on vercel
</commit_message>
<xml_diff>
--- a/Phase3Docs/WEB422-Project-Phase3-Report.docx
+++ b/Phase3Docs/WEB422-Project-Phase3-Report.docx
@@ -126,6 +126,12 @@
                 <w:color w:val="548DD4" w:themeColor="text2" w:themeTint="99"/>
               </w:rPr>
               <w:t>o:</w:t>
+            </w:r>
+            <w:r>
+              <w:rPr>
+                <w:color w:val="548DD4" w:themeColor="text2" w:themeTint="99"/>
+              </w:rPr>
+              <w:t xml:space="preserve"> 11</w:t>
             </w:r>
           </w:p>
         </w:tc>
@@ -219,6 +225,9 @@
               </w:rPr>
               <w:t xml:space="preserve">group members name: </w:t>
             </w:r>
+            <w:r>
+              <w:t>Amany, Angela, Dan</w:t>
+            </w:r>
           </w:p>
         </w:tc>
       </w:tr>
@@ -298,13 +307,372 @@
       </w:r>
     </w:p>
     <w:p>
-      <w:pPr>
-        <w:pStyle w:val="ListParagraph"/>
-        <w:ind w:left="360"/>
+      <w:r>
+        <w:rPr>
+          <w:rFonts w:asciiTheme="majorHAnsi" w:eastAsiaTheme="majorEastAsia" w:hAnsiTheme="majorHAnsi" w:cstheme="majorBidi"/>
+          <w:b/>
+          <w:bCs/>
+          <w:szCs w:val="28"/>
+        </w:rPr>
+        <w:t>Amany:</w:t>
+      </w:r>
+      <w:r>
+        <w:rPr>
+          <w:rFonts w:asciiTheme="majorHAnsi" w:eastAsiaTheme="majorEastAsia" w:hAnsiTheme="majorHAnsi" w:cstheme="majorBidi"/>
+          <w:b/>
+          <w:bCs/>
+          <w:szCs w:val="28"/>
+        </w:rPr>
+        <w:br/>
+      </w:r>
+      <w:r>
+        <w:t>1- Implemented Error Handling with Alert component in login, register pages</w:t>
+      </w:r>
+      <w:r>
+        <w:br/>
+      </w:r>
+      <w:r>
+        <w:rPr>
+          <w:noProof/>
+        </w:rPr>
+        <w:drawing>
+          <wp:inline distT="0" distB="0" distL="0" distR="0" wp14:anchorId="7628F39F" wp14:editId="4E1498F2">
+            <wp:extent cx="3095625" cy="1952625"/>
+            <wp:effectExtent l="76200" t="76200" r="142875" b="142875"/>
+            <wp:docPr id="557599473" name="Picture 1" descr="A screenshot of a computer&#10;&#10;AI-generated content may be incorrect."/>
+            <wp:cNvGraphicFramePr>
+              <a:graphicFrameLocks xmlns:a="http://schemas.openxmlformats.org/drawingml/2006/main" noChangeAspect="1"/>
+            </wp:cNvGraphicFramePr>
+            <a:graphic xmlns:a="http://schemas.openxmlformats.org/drawingml/2006/main">
+              <a:graphicData uri="http://schemas.openxmlformats.org/drawingml/2006/picture">
+                <pic:pic xmlns:pic="http://schemas.openxmlformats.org/drawingml/2006/picture">
+                  <pic:nvPicPr>
+                    <pic:cNvPr id="557599473" name="Picture 1" descr="A screenshot of a computer&#10;&#10;AI-generated content may be incorrect."/>
+                    <pic:cNvPicPr/>
+                  </pic:nvPicPr>
+                  <pic:blipFill rotWithShape="1">
+                    <a:blip r:embed="rId7"/>
+                    <a:srcRect l="1855" t="30964" r="51770" b="17005"/>
+                    <a:stretch/>
+                  </pic:blipFill>
+                  <pic:spPr bwMode="auto">
+                    <a:xfrm>
+                      <a:off x="0" y="0"/>
+                      <a:ext cx="3095625" cy="1952625"/>
+                    </a:xfrm>
+                    <a:prstGeom prst="rect">
+                      <a:avLst/>
+                    </a:prstGeom>
+                    <a:ln w="38100" cap="sq">
+                      <a:solidFill>
+                        <a:srgbClr val="000000"/>
+                      </a:solidFill>
+                      <a:prstDash val="solid"/>
+                      <a:miter lim="800000"/>
+                    </a:ln>
+                    <a:effectLst>
+                      <a:outerShdw blurRad="50800" dist="38100" dir="2700000" algn="tl" rotWithShape="0">
+                        <a:srgbClr val="000000">
+                          <a:alpha val="43000"/>
+                        </a:srgbClr>
+                      </a:outerShdw>
+                    </a:effectLst>
+                    <a:extLst>
+                      <a:ext uri="{53640926-AAD7-44D8-BBD7-CCE9431645EC}">
+                        <a14:shadowObscured xmlns:a14="http://schemas.microsoft.com/office/drawing/2010/main"/>
+                      </a:ext>
+                    </a:extLst>
+                  </pic:spPr>
+                </pic:pic>
+              </a:graphicData>
+            </a:graphic>
+          </wp:inline>
+        </w:drawing>
+      </w:r>
+    </w:p>
+    <w:p>
+      <w:r>
+        <w:t>2- Implemented getFavorites and getHistory functions in login page, created their related atoms and updateAtom function after successful login.</w:t>
+      </w:r>
+    </w:p>
+    <w:p>
+      <w:r>
+        <w:t>3- Implemented Error Handling in register user including (double registration</w:t>
+      </w:r>
+      <w:r>
+        <w:t>, password mismatch</w:t>
+      </w:r>
+      <w:r>
+        <w:t>)</w:t>
+      </w:r>
+      <w:r>
+        <w:br/>
+      </w:r>
+      <w:r>
+        <w:rPr>
+          <w:noProof/>
+        </w:rPr>
+        <w:drawing>
+          <wp:inline distT="0" distB="0" distL="0" distR="0" wp14:anchorId="3105176E" wp14:editId="0C974BB3">
+            <wp:extent cx="2971800" cy="1914525"/>
+            <wp:effectExtent l="76200" t="76200" r="133350" b="142875"/>
+            <wp:docPr id="315810303" name="Picture 1" descr="A screenshot of a computer&#10;&#10;AI-generated content may be incorrect."/>
+            <wp:cNvGraphicFramePr>
+              <a:graphicFrameLocks xmlns:a="http://schemas.openxmlformats.org/drawingml/2006/main" noChangeAspect="1"/>
+            </wp:cNvGraphicFramePr>
+            <a:graphic xmlns:a="http://schemas.openxmlformats.org/drawingml/2006/main">
+              <a:graphicData uri="http://schemas.openxmlformats.org/drawingml/2006/picture">
+                <pic:pic xmlns:pic="http://schemas.openxmlformats.org/drawingml/2006/picture">
+                  <pic:nvPicPr>
+                    <pic:cNvPr id="315810303" name="Picture 1" descr="A screenshot of a computer&#10;&#10;AI-generated content may be incorrect."/>
+                    <pic:cNvPicPr/>
+                  </pic:nvPicPr>
+                  <pic:blipFill rotWithShape="1">
+                    <a:blip r:embed="rId8"/>
+                    <a:srcRect l="4281" t="31979" r="51199" b="17005"/>
+                    <a:stretch/>
+                  </pic:blipFill>
+                  <pic:spPr bwMode="auto">
+                    <a:xfrm>
+                      <a:off x="0" y="0"/>
+                      <a:ext cx="2971800" cy="1914525"/>
+                    </a:xfrm>
+                    <a:prstGeom prst="rect">
+                      <a:avLst/>
+                    </a:prstGeom>
+                    <a:ln w="38100" cap="sq">
+                      <a:solidFill>
+                        <a:srgbClr val="000000"/>
+                      </a:solidFill>
+                      <a:prstDash val="solid"/>
+                      <a:miter lim="800000"/>
+                    </a:ln>
+                    <a:effectLst>
+                      <a:outerShdw blurRad="50800" dist="38100" dir="2700000" algn="tl" rotWithShape="0">
+                        <a:srgbClr val="000000">
+                          <a:alpha val="43000"/>
+                        </a:srgbClr>
+                      </a:outerShdw>
+                    </a:effectLst>
+                    <a:extLst>
+                      <a:ext uri="{53640926-AAD7-44D8-BBD7-CCE9431645EC}">
+                        <a14:shadowObscured xmlns:a14="http://schemas.microsoft.com/office/drawing/2010/main"/>
+                      </a:ext>
+                    </a:extLst>
+                  </pic:spPr>
+                </pic:pic>
+              </a:graphicData>
+            </a:graphic>
+          </wp:inline>
+        </w:drawing>
+      </w:r>
+      <w:r>
+        <w:rPr>
+          <w:noProof/>
+        </w:rPr>
+        <w:drawing>
+          <wp:inline distT="0" distB="0" distL="0" distR="0" wp14:anchorId="3A651DDA" wp14:editId="3A9019A5">
+            <wp:extent cx="2943225" cy="1952981"/>
+            <wp:effectExtent l="76200" t="76200" r="123825" b="142875"/>
+            <wp:docPr id="981201511" name="Picture 1" descr="A screenshot of a computer&#10;&#10;AI-generated content may be incorrect."/>
+            <wp:cNvGraphicFramePr>
+              <a:graphicFrameLocks xmlns:a="http://schemas.openxmlformats.org/drawingml/2006/main" noChangeAspect="1"/>
+            </wp:cNvGraphicFramePr>
+            <a:graphic xmlns:a="http://schemas.openxmlformats.org/drawingml/2006/main">
+              <a:graphicData uri="http://schemas.openxmlformats.org/drawingml/2006/picture">
+                <pic:pic xmlns:pic="http://schemas.openxmlformats.org/drawingml/2006/picture">
+                  <pic:nvPicPr>
+                    <pic:cNvPr id="981201511" name="Picture 1" descr="A screenshot of a computer&#10;&#10;AI-generated content may be incorrect."/>
+                    <pic:cNvPicPr/>
+                  </pic:nvPicPr>
+                  <pic:blipFill rotWithShape="1">
+                    <a:blip r:embed="rId9"/>
+                    <a:srcRect l="2996" t="29188" r="51200" b="16752"/>
+                    <a:stretch/>
+                  </pic:blipFill>
+                  <pic:spPr bwMode="auto">
+                    <a:xfrm>
+                      <a:off x="0" y="0"/>
+                      <a:ext cx="2945840" cy="1954716"/>
+                    </a:xfrm>
+                    <a:prstGeom prst="rect">
+                      <a:avLst/>
+                    </a:prstGeom>
+                    <a:ln w="38100" cap="sq">
+                      <a:solidFill>
+                        <a:srgbClr val="000000"/>
+                      </a:solidFill>
+                      <a:prstDash val="solid"/>
+                      <a:miter lim="800000"/>
+                    </a:ln>
+                    <a:effectLst>
+                      <a:outerShdw blurRad="50800" dist="38100" dir="2700000" algn="tl" rotWithShape="0">
+                        <a:srgbClr val="000000">
+                          <a:alpha val="43000"/>
+                        </a:srgbClr>
+                      </a:outerShdw>
+                    </a:effectLst>
+                    <a:extLst>
+                      <a:ext uri="{53640926-AAD7-44D8-BBD7-CCE9431645EC}">
+                        <a14:shadowObscured xmlns:a14="http://schemas.microsoft.com/office/drawing/2010/main"/>
+                      </a:ext>
+                    </a:extLst>
+                  </pic:spPr>
+                </pic:pic>
+              </a:graphicData>
+            </a:graphic>
+          </wp:inline>
+        </w:drawing>
+      </w:r>
+    </w:p>
+    <w:p/>
+    <w:p>
+      <w:r>
+        <w:t>4- Debugged deployment errors related to file paths</w:t>
+      </w:r>
+    </w:p>
+    <w:p>
+      <w:r>
+        <w:t>5- Loaded and fetched images to database and integrated with homepage index.js</w:t>
+      </w:r>
+      <w:r>
+        <w:t xml:space="preserve"> (works locally, but not on vercel)</w:t>
+      </w:r>
+    </w:p>
+    <w:p>
+      <w:r>
+        <w:rPr>
+          <w:noProof/>
+        </w:rPr>
+        <w:lastRenderedPageBreak/>
+        <w:drawing>
+          <wp:inline distT="0" distB="0" distL="0" distR="0" wp14:anchorId="3195317B" wp14:editId="5E313A0A">
+            <wp:extent cx="3000375" cy="1971675"/>
+            <wp:effectExtent l="76200" t="76200" r="142875" b="142875"/>
+            <wp:docPr id="2133809899" name="Picture 1" descr="A screenshot of a computer&#10;&#10;AI-generated content may be incorrect."/>
+            <wp:cNvGraphicFramePr>
+              <a:graphicFrameLocks xmlns:a="http://schemas.openxmlformats.org/drawingml/2006/main" noChangeAspect="1"/>
+            </wp:cNvGraphicFramePr>
+            <a:graphic xmlns:a="http://schemas.openxmlformats.org/drawingml/2006/main">
+              <a:graphicData uri="http://schemas.openxmlformats.org/drawingml/2006/picture">
+                <pic:pic xmlns:pic="http://schemas.openxmlformats.org/drawingml/2006/picture">
+                  <pic:nvPicPr>
+                    <pic:cNvPr id="2133809899" name="Picture 1" descr="A screenshot of a computer&#10;&#10;AI-generated content may be incorrect."/>
+                    <pic:cNvPicPr/>
+                  </pic:nvPicPr>
+                  <pic:blipFill rotWithShape="1">
+                    <a:blip r:embed="rId10"/>
+                    <a:srcRect l="2711" t="30203" r="52340" b="17259"/>
+                    <a:stretch/>
+                  </pic:blipFill>
+                  <pic:spPr bwMode="auto">
+                    <a:xfrm>
+                      <a:off x="0" y="0"/>
+                      <a:ext cx="3000375" cy="1971675"/>
+                    </a:xfrm>
+                    <a:prstGeom prst="rect">
+                      <a:avLst/>
+                    </a:prstGeom>
+                    <a:ln w="38100" cap="sq">
+                      <a:solidFill>
+                        <a:srgbClr val="000000"/>
+                      </a:solidFill>
+                      <a:prstDash val="solid"/>
+                      <a:miter lim="800000"/>
+                    </a:ln>
+                    <a:effectLst>
+                      <a:outerShdw blurRad="50800" dist="38100" dir="2700000" algn="tl" rotWithShape="0">
+                        <a:srgbClr val="000000">
+                          <a:alpha val="43000"/>
+                        </a:srgbClr>
+                      </a:outerShdw>
+                    </a:effectLst>
+                    <a:extLst>
+                      <a:ext uri="{53640926-AAD7-44D8-BBD7-CCE9431645EC}">
+                        <a14:shadowObscured xmlns:a14="http://schemas.microsoft.com/office/drawing/2010/main"/>
+                      </a:ext>
+                    </a:extLst>
+                  </pic:spPr>
+                </pic:pic>
+              </a:graphicData>
+            </a:graphic>
+          </wp:inline>
+        </w:drawing>
+      </w:r>
+    </w:p>
+    <w:p>
+      <w:pPr>
         <w:rPr>
           <w:color w:val="8DB3E2" w:themeColor="text2" w:themeTint="66"/>
         </w:rPr>
       </w:pPr>
+      <w:r>
+        <w:t>6- Implemented authenticate.js file</w:t>
+      </w:r>
+      <w:r>
+        <w:rPr>
+          <w:color w:val="8DB3E2" w:themeColor="text2" w:themeTint="66"/>
+        </w:rPr>
+        <w:br/>
+      </w:r>
+      <w:r>
+        <w:rPr>
+          <w:noProof/>
+        </w:rPr>
+        <w:drawing>
+          <wp:inline distT="0" distB="0" distL="0" distR="0" wp14:anchorId="5658549C" wp14:editId="00DFFA57">
+            <wp:extent cx="5648325" cy="2124075"/>
+            <wp:effectExtent l="76200" t="76200" r="142875" b="142875"/>
+            <wp:docPr id="1277986779" name="Picture 1" descr="A screenshot of a computer screen&#10;&#10;AI-generated content may be incorrect."/>
+            <wp:cNvGraphicFramePr>
+              <a:graphicFrameLocks xmlns:a="http://schemas.openxmlformats.org/drawingml/2006/main" noChangeAspect="1"/>
+            </wp:cNvGraphicFramePr>
+            <a:graphic xmlns:a="http://schemas.openxmlformats.org/drawingml/2006/main">
+              <a:graphicData uri="http://schemas.openxmlformats.org/drawingml/2006/picture">
+                <pic:pic xmlns:pic="http://schemas.openxmlformats.org/drawingml/2006/picture">
+                  <pic:nvPicPr>
+                    <pic:cNvPr id="1277986779" name="Picture 1" descr="A screenshot of a computer screen&#10;&#10;AI-generated content may be incorrect."/>
+                    <pic:cNvPicPr/>
+                  </pic:nvPicPr>
+                  <pic:blipFill rotWithShape="1">
+                    <a:blip r:embed="rId11"/>
+                    <a:srcRect l="4566" t="12182" r="10816" b="31219"/>
+                    <a:stretch/>
+                  </pic:blipFill>
+                  <pic:spPr bwMode="auto">
+                    <a:xfrm>
+                      <a:off x="0" y="0"/>
+                      <a:ext cx="5648325" cy="2124075"/>
+                    </a:xfrm>
+                    <a:prstGeom prst="rect">
+                      <a:avLst/>
+                    </a:prstGeom>
+                    <a:ln w="38100" cap="sq">
+                      <a:solidFill>
+                        <a:srgbClr val="000000"/>
+                      </a:solidFill>
+                      <a:prstDash val="solid"/>
+                      <a:miter lim="800000"/>
+                    </a:ln>
+                    <a:effectLst>
+                      <a:outerShdw blurRad="50800" dist="38100" dir="2700000" algn="tl" rotWithShape="0">
+                        <a:srgbClr val="000000">
+                          <a:alpha val="43000"/>
+                        </a:srgbClr>
+                      </a:outerShdw>
+                    </a:effectLst>
+                    <a:extLst>
+                      <a:ext uri="{53640926-AAD7-44D8-BBD7-CCE9431645EC}">
+                        <a14:shadowObscured xmlns:a14="http://schemas.microsoft.com/office/drawing/2010/main"/>
+                      </a:ext>
+                    </a:extLst>
+                  </pic:spPr>
+                </pic:pic>
+              </a:graphicData>
+            </a:graphic>
+          </wp:inline>
+        </w:drawing>
+      </w:r>
     </w:p>
     <w:p>
       <w:pPr>
@@ -516,6 +884,7 @@
                 <w:rFonts w:ascii="Aptos Narrow" w:hAnsi="Aptos Narrow"/>
                 <w:color w:val="000000"/>
               </w:rPr>
+              <w:lastRenderedPageBreak/>
               <w:t>Favorite product/ wishlist</w:t>
             </w:r>
           </w:p>
@@ -547,7 +916,11 @@
           <w:tcPr>
             <w:tcW w:w="7380" w:type="dxa"/>
           </w:tcPr>
-          <w:p/>
+          <w:p>
+            <w:r>
+              <w:t>Used state management in login and register pages to capture user’s name and passwords</w:t>
+            </w:r>
+          </w:p>
         </w:tc>
       </w:tr>
       <w:tr>
@@ -570,7 +943,11 @@
           <w:tcPr>
             <w:tcW w:w="7380" w:type="dxa"/>
           </w:tcPr>
-          <w:p/>
+          <w:p>
+            <w:r>
+              <w:t xml:space="preserve"> Debugged Vercel Deployment errors</w:t>
+            </w:r>
+          </w:p>
         </w:tc>
       </w:tr>
       <w:tr>
@@ -611,7 +988,28 @@
           <w:tcPr>
             <w:tcW w:w="7380" w:type="dxa"/>
           </w:tcPr>
-          <w:p/>
+          <w:p>
+            <w:hyperlink r:id="rId12" w:history="1">
+              <w:r>
+                <w:rPr>
+                  <w:rStyle w:val="Hyperlink"/>
+                </w:rPr>
+                <w:t>Poké M</w:t>
+              </w:r>
+              <w:r>
+                <w:rPr>
+                  <w:rStyle w:val="Hyperlink"/>
+                </w:rPr>
+                <w:t>a</w:t>
+              </w:r>
+              <w:r>
+                <w:rPr>
+                  <w:rStyle w:val="Hyperlink"/>
+                </w:rPr>
+                <w:t>rt</w:t>
+              </w:r>
+            </w:hyperlink>
+          </w:p>
         </w:tc>
       </w:tr>
     </w:tbl>
@@ -670,7 +1068,6 @@
         <w:rPr>
           <w:b/>
         </w:rPr>
-        <w:lastRenderedPageBreak/>
         <w:t xml:space="preserve">Difficulties Encountered </w:t>
       </w:r>
       <w:r>
@@ -885,7 +1282,7 @@
     </w:p>
     <w:p/>
     <w:sectPr>
-      <w:headerReference w:type="default" r:id="rId7"/>
+      <w:headerReference w:type="default" r:id="rId13"/>
       <w:pgSz w:w="12240" w:h="15840"/>
       <w:pgMar w:top="864" w:right="864" w:bottom="864" w:left="864" w:header="720" w:footer="720" w:gutter="0"/>
       <w:cols w:space="720"/>
@@ -3684,7 +4081,6 @@
   <w:style w:type="character" w:default="1" w:styleId="DefaultParagraphFont">
     <w:name w:val="Default Paragraph Font"/>
     <w:uiPriority w:val="1"/>
-    <w:semiHidden/>
     <w:unhideWhenUsed/>
   </w:style>
   <w:style w:type="table" w:default="1" w:styleId="TableNormal">
@@ -3874,6 +4270,30 @@
       <w:rFonts w:asciiTheme="majorHAnsi" w:eastAsiaTheme="majorEastAsia" w:hAnsiTheme="majorHAnsi" w:cstheme="majorBidi"/>
       <w:bCs/>
       <w:szCs w:val="28"/>
+    </w:rPr>
+  </w:style>
+  <w:style w:type="character" w:styleId="UnresolvedMention">
+    <w:name w:val="Unresolved Mention"/>
+    <w:basedOn w:val="DefaultParagraphFont"/>
+    <w:uiPriority w:val="99"/>
+    <w:semiHidden/>
+    <w:unhideWhenUsed/>
+    <w:rsid w:val="00A2787A"/>
+    <w:rPr>
+      <w:color w:val="605E5C"/>
+      <w:shd w:val="clear" w:color="auto" w:fill="E1DFDD"/>
+    </w:rPr>
+  </w:style>
+  <w:style w:type="character" w:styleId="FollowedHyperlink">
+    <w:name w:val="FollowedHyperlink"/>
+    <w:basedOn w:val="DefaultParagraphFont"/>
+    <w:uiPriority w:val="99"/>
+    <w:semiHidden/>
+    <w:unhideWhenUsed/>
+    <w:rsid w:val="00A2787A"/>
+    <w:rPr>
+      <w:color w:val="800080" w:themeColor="followedHyperlink"/>
+      <w:u w:val="single"/>
     </w:rPr>
   </w:style>
 </w:styles>

</xml_diff>

<commit_message>
modified phase 3 report
</commit_message>
<xml_diff>
--- a/Phase3Docs/WEB422-Project-Phase3-Report.docx
+++ b/Phase3Docs/WEB422-Project-Phase3-Report.docx
@@ -113,7 +113,14 @@
               <w:rPr>
                 <w:color w:val="548DD4" w:themeColor="text2" w:themeTint="99"/>
               </w:rPr>
-              <w:t xml:space="preserve"> Group </w:t>
+              <w:t xml:space="preserve"> </w:t>
+            </w:r>
+            <w:proofErr w:type="gramStart"/>
+            <w:r>
+              <w:rPr>
+                <w:color w:val="548DD4" w:themeColor="text2" w:themeTint="99"/>
+              </w:rPr>
+              <w:t xml:space="preserve">Group </w:t>
             </w:r>
             <w:r>
               <w:rPr>
@@ -125,7 +132,14 @@
               <w:rPr>
                 <w:color w:val="548DD4" w:themeColor="text2" w:themeTint="99"/>
               </w:rPr>
-              <w:t>o:</w:t>
+              <w:t>o</w:t>
+            </w:r>
+            <w:proofErr w:type="gramEnd"/>
+            <w:r>
+              <w:rPr>
+                <w:color w:val="548DD4" w:themeColor="text2" w:themeTint="99"/>
+              </w:rPr>
+              <w:t>:</w:t>
             </w:r>
             <w:r>
               <w:rPr>
@@ -171,7 +185,14 @@
               <w:rPr>
                 <w:color w:val="548DD4" w:themeColor="text2" w:themeTint="99"/>
               </w:rPr>
-              <w:t xml:space="preserve"> Group </w:t>
+              <w:t xml:space="preserve"> </w:t>
+            </w:r>
+            <w:proofErr w:type="gramStart"/>
+            <w:r>
+              <w:rPr>
+                <w:color w:val="548DD4" w:themeColor="text2" w:themeTint="99"/>
+              </w:rPr>
+              <w:t xml:space="preserve">Group </w:t>
             </w:r>
             <w:r>
               <w:rPr>
@@ -183,7 +204,14 @@
               <w:rPr>
                 <w:color w:val="548DD4" w:themeColor="text2" w:themeTint="99"/>
               </w:rPr>
-              <w:t>ame:</w:t>
+              <w:t>ame</w:t>
+            </w:r>
+            <w:proofErr w:type="gramEnd"/>
+            <w:r>
+              <w:rPr>
+                <w:color w:val="548DD4" w:themeColor="text2" w:themeTint="99"/>
+              </w:rPr>
+              <w:t>:</w:t>
             </w:r>
           </w:p>
         </w:tc>
@@ -223,7 +251,21 @@
               <w:rPr>
                 <w:color w:val="548DD4" w:themeColor="text2" w:themeTint="99"/>
               </w:rPr>
-              <w:t xml:space="preserve">group members name: </w:t>
+              <w:t xml:space="preserve">group </w:t>
+            </w:r>
+            <w:proofErr w:type="gramStart"/>
+            <w:r>
+              <w:rPr>
+                <w:color w:val="548DD4" w:themeColor="text2" w:themeTint="99"/>
+              </w:rPr>
+              <w:t>members</w:t>
+            </w:r>
+            <w:proofErr w:type="gramEnd"/>
+            <w:r>
+              <w:rPr>
+                <w:color w:val="548DD4" w:themeColor="text2" w:themeTint="99"/>
+              </w:rPr>
+              <w:t xml:space="preserve"> name: </w:t>
             </w:r>
             <w:r>
               <w:t>Amany, Angela, Dan</w:t>
@@ -249,24 +291,38 @@
         <w:rPr>
           <w:b/>
         </w:rPr>
-        <w:t xml:space="preserve">till this phase </w:t>
-      </w:r>
+        <w:t xml:space="preserve">till this </w:t>
+      </w:r>
+      <w:proofErr w:type="gramStart"/>
       <w:r>
         <w:rPr>
           <w:b/>
         </w:rPr>
+        <w:t xml:space="preserve">phase </w:t>
+      </w:r>
+      <w:r>
+        <w:rPr>
+          <w:b/>
+        </w:rPr>
         <w:t xml:space="preserve"> </w:t>
       </w:r>
       <w:r>
         <w:rPr>
           <w:color w:val="548DD4" w:themeColor="text2" w:themeTint="99"/>
         </w:rPr>
-        <w:t>(Outline the tasks t</w:t>
-      </w:r>
+        <w:t>(</w:t>
+      </w:r>
+      <w:proofErr w:type="gramEnd"/>
       <w:r>
         <w:rPr>
           <w:color w:val="548DD4" w:themeColor="text2" w:themeTint="99"/>
         </w:rPr>
+        <w:t>Outline the tasks t</w:t>
+      </w:r>
+      <w:r>
+        <w:rPr>
+          <w:color w:val="548DD4" w:themeColor="text2" w:themeTint="99"/>
+        </w:rPr>
         <w:t>hat</w:t>
       </w:r>
       <w:r>
@@ -281,16 +337,24 @@
         </w:rPr>
         <w:t xml:space="preserve">have </w:t>
       </w:r>
+      <w:proofErr w:type="gramStart"/>
       <w:r>
         <w:rPr>
           <w:color w:val="548DD4" w:themeColor="text2" w:themeTint="99"/>
         </w:rPr>
-        <w:t>be completed</w:t>
-      </w:r>
+        <w:t>be</w:t>
+      </w:r>
+      <w:proofErr w:type="gramEnd"/>
       <w:r>
         <w:rPr>
           <w:color w:val="548DD4" w:themeColor="text2" w:themeTint="99"/>
         </w:rPr>
+        <w:t xml:space="preserve"> completed</w:t>
+      </w:r>
+      <w:r>
+        <w:rPr>
+          <w:color w:val="548DD4" w:themeColor="text2" w:themeTint="99"/>
+        </w:rPr>
         <w:t xml:space="preserve"> till now, </w:t>
       </w:r>
       <w:r>
@@ -303,7 +367,21 @@
         <w:rPr>
           <w:color w:val="548DD4" w:themeColor="text2" w:themeTint="99"/>
         </w:rPr>
-        <w:t>so far in the project , add storyboards, output of web project)</w:t>
+        <w:t xml:space="preserve">so far in the </w:t>
+      </w:r>
+      <w:proofErr w:type="gramStart"/>
+      <w:r>
+        <w:rPr>
+          <w:color w:val="548DD4" w:themeColor="text2" w:themeTint="99"/>
+        </w:rPr>
+        <w:t>project ,</w:t>
+      </w:r>
+      <w:proofErr w:type="gramEnd"/>
+      <w:r>
+        <w:rPr>
+          <w:color w:val="548DD4" w:themeColor="text2" w:themeTint="99"/>
+        </w:rPr>
+        <w:t xml:space="preserve"> add storyboards, output of web project)</w:t>
       </w:r>
     </w:p>
     <w:p>
@@ -392,7 +470,31 @@
     </w:p>
     <w:p>
       <w:r>
-        <w:t>2- Implemented getFavorites and getHistory functions in login page, created their related atoms and updateAtom function after successful login.</w:t>
+        <w:t xml:space="preserve">2- Implemented </w:t>
+      </w:r>
+      <w:proofErr w:type="spellStart"/>
+      <w:r>
+        <w:t>getFavorites</w:t>
+      </w:r>
+      <w:proofErr w:type="spellEnd"/>
+      <w:r>
+        <w:t xml:space="preserve"> and </w:t>
+      </w:r>
+      <w:proofErr w:type="spellStart"/>
+      <w:r>
+        <w:t>getHistory</w:t>
+      </w:r>
+      <w:proofErr w:type="spellEnd"/>
+      <w:r>
+        <w:t xml:space="preserve"> functions in login page, created their related atoms and </w:t>
+      </w:r>
+      <w:proofErr w:type="spellStart"/>
+      <w:r>
+        <w:t>updateAtom</w:t>
+      </w:r>
+      <w:proofErr w:type="spellEnd"/>
+      <w:r>
+        <w:t xml:space="preserve"> function after successful login.</w:t>
       </w:r>
       <w:r>
         <w:br/>
@@ -533,10 +635,21 @@
     </w:p>
     <w:p>
       <w:r>
-        <w:t>5- Loaded and fetched images to database and integrated with homepage index.js</w:t>
+        <w:t xml:space="preserve">5- Loaded and fetched images to database and integrated with homepage </w:t>
+      </w:r>
+      <w:proofErr w:type="gramStart"/>
+      <w:r>
+        <w:t>index.js</w:t>
       </w:r>
       <w:r>
         <w:t xml:space="preserve"> </w:t>
+      </w:r>
+      <w:r>
+        <w:t xml:space="preserve"> +</w:t>
+      </w:r>
+      <w:proofErr w:type="gramEnd"/>
+      <w:r>
+        <w:t xml:space="preserve"> favorite icon</w:t>
       </w:r>
     </w:p>
     <w:p>
@@ -546,10 +659,10 @@
         </w:rPr>
         <w:lastRenderedPageBreak/>
         <w:drawing>
-          <wp:inline distT="0" distB="0" distL="0" distR="0" wp14:anchorId="3195317B" wp14:editId="5E313A0A">
-            <wp:extent cx="3000375" cy="1971675"/>
-            <wp:effectExtent l="76200" t="76200" r="142875" b="142875"/>
-            <wp:docPr id="2133809899" name="Picture 1" descr="A screenshot of a computer&#10;&#10;AI-generated content may be incorrect."/>
+          <wp:inline distT="0" distB="0" distL="0" distR="0" wp14:anchorId="77346E22" wp14:editId="693C8224">
+            <wp:extent cx="6675120" cy="3613000"/>
+            <wp:effectExtent l="76200" t="76200" r="125730" b="140335"/>
+            <wp:docPr id="226289468" name="Picture 1" descr="A screenshot of a computer screen&#10;&#10;AI-generated content may be incorrect."/>
             <wp:cNvGraphicFramePr>
               <a:graphicFrameLocks xmlns:a="http://schemas.openxmlformats.org/drawingml/2006/main" noChangeAspect="1"/>
             </wp:cNvGraphicFramePr>
@@ -557,18 +670,24 @@
               <a:graphicData uri="http://schemas.openxmlformats.org/drawingml/2006/picture">
                 <pic:pic xmlns:pic="http://schemas.openxmlformats.org/drawingml/2006/picture">
                   <pic:nvPicPr>
-                    <pic:cNvPr id="2133809899" name="Picture 1" descr="A screenshot of a computer&#10;&#10;AI-generated content may be incorrect."/>
+                    <pic:cNvPr id="226289468" name="Picture 1" descr="A screenshot of a computer screen&#10;&#10;AI-generated content may be incorrect."/>
                     <pic:cNvPicPr/>
                   </pic:nvPicPr>
                   <pic:blipFill rotWithShape="1">
-                    <a:blip r:embed="rId10"/>
-                    <a:srcRect l="2711" t="30203" r="52340" b="17259"/>
+                    <a:blip r:embed="rId10">
+                      <a:extLst>
+                        <a:ext uri="{28A0092B-C50C-407E-A947-70E740481C1C}">
+                          <a14:useLocalDpi xmlns:a14="http://schemas.microsoft.com/office/drawing/2010/main" val="0"/>
+                        </a:ext>
+                      </a:extLst>
+                    </a:blip>
+                    <a:srcRect t="3726"/>
                     <a:stretch/>
                   </pic:blipFill>
                   <pic:spPr bwMode="auto">
                     <a:xfrm>
                       <a:off x="0" y="0"/>
-                      <a:ext cx="3000375" cy="1971675"/>
+                      <a:ext cx="6675120" cy="3613000"/>
                     </a:xfrm>
                     <a:prstGeom prst="rect">
                       <a:avLst/>
@@ -710,7 +829,23 @@
                 <w:rFonts w:ascii="Aptos Narrow" w:hAnsi="Aptos Narrow"/>
                 <w:color w:val="000000"/>
               </w:rPr>
-              <w:t>Visualizing data in Card design, Css library</w:t>
+              <w:t xml:space="preserve">Visualizing data in Card design, </w:t>
+            </w:r>
+            <w:proofErr w:type="spellStart"/>
+            <w:r>
+              <w:rPr>
+                <w:rFonts w:ascii="Aptos Narrow" w:hAnsi="Aptos Narrow"/>
+                <w:color w:val="000000"/>
+              </w:rPr>
+              <w:t>Css</w:t>
+            </w:r>
+            <w:proofErr w:type="spellEnd"/>
+            <w:r>
+              <w:rPr>
+                <w:rFonts w:ascii="Aptos Narrow" w:hAnsi="Aptos Narrow"/>
+                <w:color w:val="000000"/>
+              </w:rPr>
+              <w:t xml:space="preserve"> library</w:t>
             </w:r>
           </w:p>
         </w:tc>
@@ -820,8 +955,17 @@
                 <w:rFonts w:ascii="Aptos Narrow" w:hAnsi="Aptos Narrow"/>
                 <w:color w:val="000000"/>
               </w:rPr>
-              <w:t>Favorite product/ wishlist</w:t>
+              <w:t xml:space="preserve">Favorite product/ </w:t>
             </w:r>
+            <w:proofErr w:type="spellStart"/>
+            <w:r>
+              <w:rPr>
+                <w:rFonts w:ascii="Aptos Narrow" w:hAnsi="Aptos Narrow"/>
+                <w:color w:val="000000"/>
+              </w:rPr>
+              <w:t>wishlist</w:t>
+            </w:r>
+            <w:proofErr w:type="spellEnd"/>
           </w:p>
         </w:tc>
         <w:tc>
@@ -870,6 +1014,7 @@
                 <w:rFonts w:ascii="Aptos Narrow" w:hAnsi="Aptos Narrow"/>
                 <w:color w:val="000000"/>
               </w:rPr>
+              <w:lastRenderedPageBreak/>
               <w:t>Deployment and Hosting</w:t>
             </w:r>
           </w:p>
@@ -880,7 +1025,15 @@
           </w:tcPr>
           <w:p>
             <w:r>
-              <w:t xml:space="preserve"> Debugged Vercel Deployment errors</w:t>
+              <w:t xml:space="preserve"> Debugged </w:t>
+            </w:r>
+            <w:proofErr w:type="spellStart"/>
+            <w:r>
+              <w:t>Vercel</w:t>
+            </w:r>
+            <w:proofErr w:type="spellEnd"/>
+            <w:r>
+              <w:t xml:space="preserve"> Deployment errors</w:t>
             </w:r>
           </w:p>
         </w:tc>
@@ -915,8 +1068,21 @@
           </w:tcPr>
           <w:p>
             <w:r>
-              <w:t>Link to deployed frontEnd/backEnd</w:t>
+              <w:t xml:space="preserve">Link to deployed </w:t>
             </w:r>
+            <w:proofErr w:type="spellStart"/>
+            <w:r>
+              <w:t>frontEnd</w:t>
+            </w:r>
+            <w:proofErr w:type="spellEnd"/>
+            <w:r>
+              <w:t>/</w:t>
+            </w:r>
+            <w:proofErr w:type="spellStart"/>
+            <w:r>
+              <w:t>backEnd</w:t>
+            </w:r>
+            <w:proofErr w:type="spellEnd"/>
           </w:p>
         </w:tc>
         <w:tc>
@@ -929,19 +1095,7 @@
                 <w:rPr>
                   <w:rStyle w:val="Hyperlink"/>
                 </w:rPr>
-                <w:t>Poké M</w:t>
-              </w:r>
-              <w:r>
-                <w:rPr>
-                  <w:rStyle w:val="Hyperlink"/>
-                </w:rPr>
-                <w:t>a</w:t>
-              </w:r>
-              <w:r>
-                <w:rPr>
-                  <w:rStyle w:val="Hyperlink"/>
-                </w:rPr>
-                <w:t>rt</w:t>
+                <w:t>Poké Mart</w:t>
               </w:r>
             </w:hyperlink>
           </w:p>
@@ -968,7 +1122,6 @@
         <w:rPr>
           <w:b/>
         </w:rPr>
-        <w:lastRenderedPageBreak/>
         <w:t>How did you divide the work?</w:t>
       </w:r>
       <w:r>
@@ -1071,12 +1224,14 @@
         </w:rPr>
         <w:t xml:space="preserve">ompleted in Next </w:t>
       </w:r>
+      <w:proofErr w:type="gramStart"/>
       <w:r>
         <w:rPr>
           <w:b/>
         </w:rPr>
         <w:t>phases</w:t>
       </w:r>
+      <w:proofErr w:type="gramEnd"/>
       <w:r>
         <w:t xml:space="preserve"> </w:t>
       </w:r>
@@ -1110,7 +1265,15 @@
         <w:t>are the gold standard for API organization</w:t>
       </w:r>
       <w:r>
-        <w:t xml:space="preserve"> in big projects. Take a look </w:t>
+        <w:t xml:space="preserve"> in big projects. </w:t>
+      </w:r>
+      <w:proofErr w:type="gramStart"/>
+      <w:r>
+        <w:t>Take a look</w:t>
+      </w:r>
+      <w:proofErr w:type="gramEnd"/>
+      <w:r>
+        <w:t xml:space="preserve"> </w:t>
       </w:r>
       <w:r>
         <w:t>at</w:t>

</xml_diff>